<commit_message>
Answers the rest of the questions in the first exercise file
</commit_message>
<xml_diff>
--- a/LuizHenrique_LeitePaesDaCostaGitTutorial-02-09-2015.docx
+++ b/LuizHenrique_LeitePaesDaCostaGitTutorial-02-09-2015.docx
@@ -134,6 +134,185 @@
     </w:p>
     <w:p>
       <w:pPr>
+        <w:ind w:left="270"/>
+        <w:jc w:val="both"/>
+        <w:rPr>
+          <w:sz w:val="24"/>
+          <w:szCs w:val="24"/>
+        </w:rPr>
+      </w:pPr>
+      <w:proofErr w:type="spellStart"/>
+      <w:r>
+        <w:rPr>
+          <w:sz w:val="24"/>
+          <w:szCs w:val="24"/>
+        </w:rPr>
+        <w:t>Git</w:t>
+      </w:r>
+      <w:proofErr w:type="spellEnd"/>
+      <w:r>
+        <w:rPr>
+          <w:sz w:val="24"/>
+          <w:szCs w:val="24"/>
+        </w:rPr>
+        <w:t xml:space="preserve"> is a Distributed Version Control System (DVCS), which means it was create</w:t>
+      </w:r>
+      <w:r>
+        <w:rPr>
+          <w:sz w:val="24"/>
+          <w:szCs w:val="24"/>
+        </w:rPr>
+        <w:t>d</w:t>
+      </w:r>
+      <w:r>
+        <w:rPr>
+          <w:sz w:val="24"/>
+          <w:szCs w:val="24"/>
+        </w:rPr>
+        <w:t xml:space="preserve"> to control different versions of files in a project, allowing the comparison and merging of different versions</w:t>
+      </w:r>
+      <w:r>
+        <w:rPr>
+          <w:sz w:val="24"/>
+          <w:szCs w:val="24"/>
+        </w:rPr>
+        <w:t xml:space="preserve"> of them</w:t>
+      </w:r>
+      <w:r>
+        <w:rPr>
+          <w:sz w:val="24"/>
+          <w:szCs w:val="24"/>
+        </w:rPr>
+        <w:t xml:space="preserve">. Its differential from other VCSs (Version Control Systems) is that it is distributed, which allow the project to be made by different people and be driven (forked) in different directions. </w:t>
+      </w:r>
+      <w:r>
+        <w:rPr>
+          <w:sz w:val="24"/>
+          <w:szCs w:val="24"/>
+        </w:rPr>
+        <w:t>This is the reason why</w:t>
+      </w:r>
+      <w:r>
+        <w:rPr>
+          <w:sz w:val="24"/>
+          <w:szCs w:val="24"/>
+        </w:rPr>
+        <w:t xml:space="preserve"> it is really </w:t>
+      </w:r>
+      <w:r>
+        <w:rPr>
+          <w:sz w:val="24"/>
+          <w:szCs w:val="24"/>
+        </w:rPr>
+        <w:t>great for open source projects or other kinds of projects that are made by many people at the same time.</w:t>
+      </w:r>
+    </w:p>
+    <w:p>
+      <w:pPr>
+        <w:ind w:left="270"/>
+        <w:jc w:val="both"/>
+        <w:rPr>
+          <w:sz w:val="24"/>
+          <w:szCs w:val="24"/>
+        </w:rPr>
+      </w:pPr>
+      <w:r>
+        <w:rPr>
+          <w:sz w:val="24"/>
+          <w:szCs w:val="24"/>
+        </w:rPr>
+        <w:t>Linus Torvalds created it in 2005, to help developing the Linux kernel.</w:t>
+      </w:r>
+    </w:p>
+    <w:p>
+      <w:pPr>
+        <w:ind w:left="270"/>
+        <w:jc w:val="both"/>
+        <w:rPr>
+          <w:sz w:val="24"/>
+          <w:szCs w:val="24"/>
+        </w:rPr>
+      </w:pPr>
+      <w:r>
+        <w:rPr>
+          <w:sz w:val="24"/>
+          <w:szCs w:val="24"/>
+        </w:rPr>
+        <w:t xml:space="preserve">There are other platforms, such as SVN, CVS, and others. </w:t>
+      </w:r>
+      <w:proofErr w:type="spellStart"/>
+      <w:r>
+        <w:rPr>
+          <w:sz w:val="24"/>
+          <w:szCs w:val="24"/>
+        </w:rPr>
+        <w:t>Git</w:t>
+      </w:r>
+      <w:proofErr w:type="spellEnd"/>
+      <w:r>
+        <w:rPr>
+          <w:sz w:val="24"/>
+          <w:szCs w:val="24"/>
+        </w:rPr>
+        <w:t xml:space="preserve"> was the f</w:t>
+      </w:r>
+      <w:r>
+        <w:rPr>
+          <w:sz w:val="24"/>
+          <w:szCs w:val="24"/>
+        </w:rPr>
+        <w:t>irst distributed VCS, and it is the most used nowadays.</w:t>
+      </w:r>
+    </w:p>
+    <w:p>
+      <w:pPr>
+        <w:ind w:left="270"/>
+        <w:jc w:val="both"/>
+        <w:rPr>
+          <w:sz w:val="24"/>
+          <w:szCs w:val="24"/>
+        </w:rPr>
+      </w:pPr>
+      <w:proofErr w:type="spellStart"/>
+      <w:r>
+        <w:rPr>
+          <w:sz w:val="24"/>
+          <w:szCs w:val="24"/>
+        </w:rPr>
+        <w:t>GitHub</w:t>
+      </w:r>
+      <w:proofErr w:type="spellEnd"/>
+      <w:r>
+        <w:rPr>
+          <w:sz w:val="24"/>
+          <w:szCs w:val="24"/>
+        </w:rPr>
+        <w:t xml:space="preserve"> is a web host</w:t>
+      </w:r>
+      <w:r>
+        <w:rPr>
+          <w:sz w:val="24"/>
+          <w:szCs w:val="24"/>
+        </w:rPr>
+        <w:t>ing</w:t>
+      </w:r>
+      <w:r>
+        <w:rPr>
+          <w:sz w:val="24"/>
+          <w:szCs w:val="24"/>
+        </w:rPr>
+        <w:t xml:space="preserve"> for remote repositories, which means that is an online system that keeps a copy of the repositories of the projects the user want. Depending on the type of account, other users can see </w:t>
+      </w:r>
+      <w:r>
+        <w:rPr>
+          <w:sz w:val="24"/>
+          <w:szCs w:val="24"/>
+        </w:rPr>
+        <w:t>your projects, download them (clone them) and contribute to it.</w:t>
+      </w:r>
+    </w:p>
+    <w:p>
+      <w:pPr>
         <w:jc w:val="both"/>
       </w:pPr>
     </w:p>
@@ -150,47 +329,1229 @@
         </w:rPr>
         <w:t>Part 3:</w:t>
       </w:r>
-    </w:p>
-    <w:p>
-      <w:pPr>
-        <w:jc w:val="both"/>
-      </w:pPr>
-      <w:r>
-        <w:t xml:space="preserve">Go through the </w:t>
-      </w:r>
-      <w:proofErr w:type="spellStart"/>
-      <w:r>
-        <w:t>Git</w:t>
-      </w:r>
-      <w:proofErr w:type="spellEnd"/>
-      <w:r>
-        <w:t xml:space="preserve"> tutorial here: </w:t>
-      </w:r>
-      <w:hyperlink r:id="rId6" w:history="1">
-        <w:r>
-          <w:rPr>
-            <w:rStyle w:val="Hyperlink"/>
-          </w:rPr>
-          <w:t>https://try.github.io/levels/1/challenges/1</w:t>
-        </w:r>
-      </w:hyperlink>
-      <w:r>
-        <w:t>. While doing the tutorial, save your work in a Word file called FirstnameLastnameGit</w:t>
-      </w:r>
-      <w:r>
-        <w:t>Tutorial</w:t>
-      </w:r>
-      <w:r>
-        <w:t>-mm-dd-yyyy.docx.</w:t>
-      </w:r>
-    </w:p>
-    <w:p>
-      <w:pPr>
-        <w:jc w:val="both"/>
-        <w:rPr>
-          <w:b/>
-        </w:rPr>
-      </w:pPr>
+      <w:r>
+        <w:rPr>
+          <w:b/>
+        </w:rPr>
+        <w:t xml:space="preserve"> (Done)</w:t>
+      </w:r>
+    </w:p>
+    <w:p>
+      <w:pPr>
+        <w:spacing w:line="240" w:lineRule="auto"/>
+        <w:ind w:left="720"/>
+        <w:jc w:val="both"/>
+        <w:rPr>
+          <w:rFonts w:ascii="Arial" w:hAnsi="Arial"/>
+          <w:sz w:val="20"/>
+          <w:szCs w:val="20"/>
+        </w:rPr>
+      </w:pPr>
+      <w:r>
+        <w:rPr>
+          <w:rFonts w:ascii="Arial" w:hAnsi="Arial"/>
+          <w:sz w:val="20"/>
+          <w:szCs w:val="20"/>
+        </w:rPr>
+        <w:t>Press enter to submit commands</w:t>
+      </w:r>
+    </w:p>
+    <w:p>
+      <w:pPr>
+        <w:spacing w:line="240" w:lineRule="auto"/>
+        <w:ind w:left="720"/>
+        <w:jc w:val="both"/>
+        <w:rPr>
+          <w:rFonts w:ascii="Arial" w:hAnsi="Arial"/>
+          <w:sz w:val="20"/>
+          <w:szCs w:val="20"/>
+        </w:rPr>
+      </w:pPr>
+      <w:r>
+        <w:rPr>
+          <w:rFonts w:ascii="Arial" w:hAnsi="Arial"/>
+          <w:sz w:val="20"/>
+          <w:szCs w:val="20"/>
+        </w:rPr>
+        <w:t xml:space="preserve">&gt; </w:t>
+      </w:r>
+      <w:proofErr w:type="spellStart"/>
+      <w:proofErr w:type="gramStart"/>
+      <w:r>
+        <w:rPr>
+          <w:rFonts w:ascii="Arial" w:hAnsi="Arial"/>
+          <w:sz w:val="20"/>
+          <w:szCs w:val="20"/>
+        </w:rPr>
+        <w:t>git</w:t>
+      </w:r>
+      <w:proofErr w:type="spellEnd"/>
+      <w:proofErr w:type="gramEnd"/>
+      <w:r>
+        <w:rPr>
+          <w:rFonts w:ascii="Arial" w:hAnsi="Arial"/>
+          <w:sz w:val="20"/>
+          <w:szCs w:val="20"/>
+        </w:rPr>
+        <w:t xml:space="preserve"> </w:t>
+      </w:r>
+      <w:proofErr w:type="spellStart"/>
+      <w:r>
+        <w:rPr>
+          <w:rFonts w:ascii="Arial" w:hAnsi="Arial"/>
+          <w:sz w:val="20"/>
+          <w:szCs w:val="20"/>
+        </w:rPr>
+        <w:t>init</w:t>
+      </w:r>
+      <w:proofErr w:type="spellEnd"/>
+    </w:p>
+    <w:p>
+      <w:pPr>
+        <w:spacing w:line="240" w:lineRule="auto"/>
+        <w:ind w:left="720"/>
+        <w:jc w:val="both"/>
+        <w:rPr>
+          <w:rFonts w:ascii="Arial" w:hAnsi="Arial"/>
+          <w:sz w:val="20"/>
+          <w:szCs w:val="20"/>
+        </w:rPr>
+      </w:pPr>
+      <w:r>
+        <w:rPr>
+          <w:rFonts w:ascii="Arial" w:hAnsi="Arial"/>
+          <w:sz w:val="20"/>
+          <w:szCs w:val="20"/>
+        </w:rPr>
+        <w:t xml:space="preserve">$ </w:t>
+      </w:r>
+      <w:proofErr w:type="spellStart"/>
+      <w:proofErr w:type="gramStart"/>
+      <w:r>
+        <w:rPr>
+          <w:rFonts w:ascii="Arial" w:hAnsi="Arial"/>
+          <w:sz w:val="20"/>
+          <w:szCs w:val="20"/>
+        </w:rPr>
+        <w:t>git</w:t>
+      </w:r>
+      <w:proofErr w:type="spellEnd"/>
+      <w:proofErr w:type="gramEnd"/>
+      <w:r>
+        <w:rPr>
+          <w:rFonts w:ascii="Arial" w:hAnsi="Arial"/>
+          <w:sz w:val="20"/>
+          <w:szCs w:val="20"/>
+        </w:rPr>
+        <w:t xml:space="preserve"> status</w:t>
+      </w:r>
+    </w:p>
+    <w:p>
+      <w:pPr>
+        <w:spacing w:line="240" w:lineRule="auto"/>
+        <w:ind w:left="720"/>
+        <w:jc w:val="both"/>
+        <w:rPr>
+          <w:rFonts w:ascii="Arial" w:hAnsi="Arial"/>
+          <w:sz w:val="20"/>
+          <w:szCs w:val="20"/>
+        </w:rPr>
+      </w:pPr>
+      <w:r>
+        <w:rPr>
+          <w:rFonts w:ascii="Arial" w:hAnsi="Arial"/>
+          <w:sz w:val="20"/>
+          <w:szCs w:val="20"/>
+        </w:rPr>
+        <w:t xml:space="preserve">$ </w:t>
+      </w:r>
+      <w:proofErr w:type="spellStart"/>
+      <w:proofErr w:type="gramStart"/>
+      <w:r>
+        <w:rPr>
+          <w:rFonts w:ascii="Arial" w:hAnsi="Arial"/>
+          <w:sz w:val="20"/>
+          <w:szCs w:val="20"/>
+        </w:rPr>
+        <w:t>git</w:t>
+      </w:r>
+      <w:proofErr w:type="spellEnd"/>
+      <w:proofErr w:type="gramEnd"/>
+      <w:r>
+        <w:rPr>
+          <w:rFonts w:ascii="Arial" w:hAnsi="Arial"/>
+          <w:sz w:val="20"/>
+          <w:szCs w:val="20"/>
+        </w:rPr>
+        <w:t xml:space="preserve"> status</w:t>
+      </w:r>
+    </w:p>
+    <w:p>
+      <w:pPr>
+        <w:spacing w:line="240" w:lineRule="auto"/>
+        <w:ind w:left="720"/>
+        <w:jc w:val="both"/>
+        <w:rPr>
+          <w:rFonts w:ascii="Arial" w:hAnsi="Arial"/>
+          <w:sz w:val="20"/>
+          <w:szCs w:val="20"/>
+        </w:rPr>
+      </w:pPr>
+      <w:r>
+        <w:rPr>
+          <w:rFonts w:ascii="Arial" w:hAnsi="Arial"/>
+          <w:sz w:val="20"/>
+          <w:szCs w:val="20"/>
+        </w:rPr>
+        <w:t xml:space="preserve">$ </w:t>
+      </w:r>
+      <w:proofErr w:type="spellStart"/>
+      <w:proofErr w:type="gramStart"/>
+      <w:r>
+        <w:rPr>
+          <w:rFonts w:ascii="Arial" w:hAnsi="Arial"/>
+          <w:sz w:val="20"/>
+          <w:szCs w:val="20"/>
+        </w:rPr>
+        <w:t>git</w:t>
+      </w:r>
+      <w:proofErr w:type="spellEnd"/>
+      <w:proofErr w:type="gramEnd"/>
+      <w:r>
+        <w:rPr>
+          <w:rFonts w:ascii="Arial" w:hAnsi="Arial"/>
+          <w:sz w:val="20"/>
+          <w:szCs w:val="20"/>
+        </w:rPr>
+        <w:t xml:space="preserve"> add octocat.txt</w:t>
+      </w:r>
+    </w:p>
+    <w:p>
+      <w:pPr>
+        <w:spacing w:line="240" w:lineRule="auto"/>
+        <w:ind w:left="720"/>
+        <w:jc w:val="both"/>
+        <w:rPr>
+          <w:rFonts w:ascii="Arial" w:hAnsi="Arial"/>
+          <w:sz w:val="20"/>
+          <w:szCs w:val="20"/>
+        </w:rPr>
+      </w:pPr>
+      <w:r>
+        <w:rPr>
+          <w:rFonts w:ascii="Arial" w:hAnsi="Arial"/>
+          <w:sz w:val="20"/>
+          <w:szCs w:val="20"/>
+        </w:rPr>
+        <w:t xml:space="preserve">$ </w:t>
+      </w:r>
+      <w:proofErr w:type="spellStart"/>
+      <w:proofErr w:type="gramStart"/>
+      <w:r>
+        <w:rPr>
+          <w:rFonts w:ascii="Arial" w:hAnsi="Arial"/>
+          <w:sz w:val="20"/>
+          <w:szCs w:val="20"/>
+        </w:rPr>
+        <w:t>git</w:t>
+      </w:r>
+      <w:proofErr w:type="spellEnd"/>
+      <w:proofErr w:type="gramEnd"/>
+      <w:r>
+        <w:rPr>
+          <w:rFonts w:ascii="Arial" w:hAnsi="Arial"/>
+          <w:sz w:val="20"/>
+          <w:szCs w:val="20"/>
+        </w:rPr>
+        <w:t xml:space="preserve"> status</w:t>
+      </w:r>
+    </w:p>
+    <w:p>
+      <w:pPr>
+        <w:spacing w:line="240" w:lineRule="auto"/>
+        <w:ind w:left="720"/>
+        <w:jc w:val="both"/>
+        <w:rPr>
+          <w:rFonts w:ascii="Arial" w:hAnsi="Arial"/>
+          <w:sz w:val="20"/>
+          <w:szCs w:val="20"/>
+        </w:rPr>
+      </w:pPr>
+      <w:r>
+        <w:rPr>
+          <w:rFonts w:ascii="Arial" w:hAnsi="Arial"/>
+          <w:sz w:val="20"/>
+          <w:szCs w:val="20"/>
+        </w:rPr>
+        <w:t xml:space="preserve">$ </w:t>
+      </w:r>
+      <w:proofErr w:type="spellStart"/>
+      <w:proofErr w:type="gramStart"/>
+      <w:r>
+        <w:rPr>
+          <w:rFonts w:ascii="Arial" w:hAnsi="Arial"/>
+          <w:sz w:val="20"/>
+          <w:szCs w:val="20"/>
+        </w:rPr>
+        <w:t>git</w:t>
+      </w:r>
+      <w:proofErr w:type="spellEnd"/>
+      <w:proofErr w:type="gramEnd"/>
+      <w:r>
+        <w:rPr>
+          <w:rFonts w:ascii="Arial" w:hAnsi="Arial"/>
+          <w:sz w:val="20"/>
+          <w:szCs w:val="20"/>
+        </w:rPr>
+        <w:t xml:space="preserve"> commit -m "Add cute </w:t>
+      </w:r>
+      <w:proofErr w:type="spellStart"/>
+      <w:r>
+        <w:rPr>
+          <w:rFonts w:ascii="Arial" w:hAnsi="Arial"/>
+          <w:sz w:val="20"/>
+          <w:szCs w:val="20"/>
+        </w:rPr>
+        <w:t>octocat</w:t>
+      </w:r>
+      <w:proofErr w:type="spellEnd"/>
+      <w:r>
+        <w:rPr>
+          <w:rFonts w:ascii="Arial" w:hAnsi="Arial"/>
+          <w:sz w:val="20"/>
+          <w:szCs w:val="20"/>
+        </w:rPr>
+        <w:t xml:space="preserve"> story"</w:t>
+      </w:r>
+    </w:p>
+    <w:p>
+      <w:pPr>
+        <w:spacing w:line="240" w:lineRule="auto"/>
+        <w:ind w:left="720"/>
+        <w:jc w:val="both"/>
+        <w:rPr>
+          <w:rFonts w:ascii="Arial" w:hAnsi="Arial"/>
+          <w:sz w:val="20"/>
+          <w:szCs w:val="20"/>
+        </w:rPr>
+      </w:pPr>
+      <w:r>
+        <w:rPr>
+          <w:rFonts w:ascii="Arial" w:hAnsi="Arial"/>
+          <w:sz w:val="20"/>
+          <w:szCs w:val="20"/>
+        </w:rPr>
+        <w:lastRenderedPageBreak/>
+        <w:t xml:space="preserve">$ </w:t>
+      </w:r>
+      <w:proofErr w:type="spellStart"/>
+      <w:proofErr w:type="gramStart"/>
+      <w:r>
+        <w:rPr>
+          <w:rFonts w:ascii="Arial" w:hAnsi="Arial"/>
+          <w:sz w:val="20"/>
+          <w:szCs w:val="20"/>
+        </w:rPr>
+        <w:t>git</w:t>
+      </w:r>
+      <w:proofErr w:type="spellEnd"/>
+      <w:proofErr w:type="gramEnd"/>
+      <w:r>
+        <w:rPr>
+          <w:rFonts w:ascii="Arial" w:hAnsi="Arial"/>
+          <w:sz w:val="20"/>
+          <w:szCs w:val="20"/>
+        </w:rPr>
+        <w:t xml:space="preserve"> add '*.txt'</w:t>
+      </w:r>
+    </w:p>
+    <w:p>
+      <w:pPr>
+        <w:spacing w:line="240" w:lineRule="auto"/>
+        <w:ind w:left="720"/>
+        <w:jc w:val="both"/>
+        <w:rPr>
+          <w:rFonts w:ascii="Arial" w:hAnsi="Arial"/>
+          <w:sz w:val="20"/>
+          <w:szCs w:val="20"/>
+        </w:rPr>
+      </w:pPr>
+      <w:r>
+        <w:rPr>
+          <w:rFonts w:ascii="Arial" w:hAnsi="Arial"/>
+          <w:sz w:val="20"/>
+          <w:szCs w:val="20"/>
+        </w:rPr>
+        <w:t xml:space="preserve">$ </w:t>
+      </w:r>
+      <w:proofErr w:type="spellStart"/>
+      <w:proofErr w:type="gramStart"/>
+      <w:r>
+        <w:rPr>
+          <w:rFonts w:ascii="Arial" w:hAnsi="Arial"/>
+          <w:sz w:val="20"/>
+          <w:szCs w:val="20"/>
+        </w:rPr>
+        <w:t>git</w:t>
+      </w:r>
+      <w:proofErr w:type="spellEnd"/>
+      <w:proofErr w:type="gramEnd"/>
+      <w:r>
+        <w:rPr>
+          <w:rFonts w:ascii="Arial" w:hAnsi="Arial"/>
+          <w:sz w:val="20"/>
+          <w:szCs w:val="20"/>
+        </w:rPr>
+        <w:t xml:space="preserve"> commit -m 'Add all the </w:t>
+      </w:r>
+      <w:proofErr w:type="spellStart"/>
+      <w:r>
+        <w:rPr>
+          <w:rFonts w:ascii="Arial" w:hAnsi="Arial"/>
+          <w:sz w:val="20"/>
+          <w:szCs w:val="20"/>
+        </w:rPr>
+        <w:t>octocat</w:t>
+      </w:r>
+      <w:proofErr w:type="spellEnd"/>
+      <w:r>
+        <w:rPr>
+          <w:rFonts w:ascii="Arial" w:hAnsi="Arial"/>
+          <w:sz w:val="20"/>
+          <w:szCs w:val="20"/>
+        </w:rPr>
+        <w:t xml:space="preserve"> txt files'</w:t>
+      </w:r>
+    </w:p>
+    <w:p>
+      <w:pPr>
+        <w:spacing w:line="240" w:lineRule="auto"/>
+        <w:ind w:left="720"/>
+        <w:jc w:val="both"/>
+        <w:rPr>
+          <w:rFonts w:ascii="Arial" w:hAnsi="Arial"/>
+          <w:sz w:val="20"/>
+          <w:szCs w:val="20"/>
+        </w:rPr>
+      </w:pPr>
+      <w:r>
+        <w:rPr>
+          <w:rFonts w:ascii="Arial" w:hAnsi="Arial"/>
+          <w:sz w:val="20"/>
+          <w:szCs w:val="20"/>
+        </w:rPr>
+        <w:t xml:space="preserve">$ </w:t>
+      </w:r>
+      <w:proofErr w:type="spellStart"/>
+      <w:proofErr w:type="gramStart"/>
+      <w:r>
+        <w:rPr>
+          <w:rFonts w:ascii="Arial" w:hAnsi="Arial"/>
+          <w:sz w:val="20"/>
+          <w:szCs w:val="20"/>
+        </w:rPr>
+        <w:t>git</w:t>
+      </w:r>
+      <w:proofErr w:type="spellEnd"/>
+      <w:proofErr w:type="gramEnd"/>
+      <w:r>
+        <w:rPr>
+          <w:rFonts w:ascii="Arial" w:hAnsi="Arial"/>
+          <w:sz w:val="20"/>
+          <w:szCs w:val="20"/>
+        </w:rPr>
+        <w:t xml:space="preserve"> log</w:t>
+      </w:r>
+    </w:p>
+    <w:p>
+      <w:pPr>
+        <w:spacing w:line="240" w:lineRule="auto"/>
+        <w:ind w:left="720"/>
+        <w:jc w:val="both"/>
+        <w:rPr>
+          <w:rFonts w:ascii="Arial" w:hAnsi="Arial"/>
+          <w:sz w:val="20"/>
+          <w:szCs w:val="20"/>
+        </w:rPr>
+      </w:pPr>
+      <w:r>
+        <w:rPr>
+          <w:rFonts w:ascii="Arial" w:hAnsi="Arial"/>
+          <w:sz w:val="20"/>
+          <w:szCs w:val="20"/>
+        </w:rPr>
+        <w:t xml:space="preserve">$ </w:t>
+      </w:r>
+      <w:proofErr w:type="spellStart"/>
+      <w:proofErr w:type="gramStart"/>
+      <w:r>
+        <w:rPr>
+          <w:rFonts w:ascii="Arial" w:hAnsi="Arial"/>
+          <w:sz w:val="20"/>
+          <w:szCs w:val="20"/>
+        </w:rPr>
+        <w:t>git</w:t>
+      </w:r>
+      <w:proofErr w:type="spellEnd"/>
+      <w:proofErr w:type="gramEnd"/>
+      <w:r>
+        <w:rPr>
+          <w:rFonts w:ascii="Arial" w:hAnsi="Arial"/>
+          <w:sz w:val="20"/>
+          <w:szCs w:val="20"/>
+        </w:rPr>
+        <w:t xml:space="preserve"> remote add origin https://github.com/try-git/try_git.git</w:t>
+      </w:r>
+    </w:p>
+    <w:p>
+      <w:pPr>
+        <w:spacing w:line="240" w:lineRule="auto"/>
+        <w:ind w:left="720"/>
+        <w:jc w:val="both"/>
+        <w:rPr>
+          <w:rFonts w:ascii="Arial" w:hAnsi="Arial"/>
+          <w:sz w:val="20"/>
+          <w:szCs w:val="20"/>
+        </w:rPr>
+      </w:pPr>
+      <w:r>
+        <w:rPr>
+          <w:rFonts w:ascii="Arial" w:hAnsi="Arial"/>
+          <w:sz w:val="20"/>
+          <w:szCs w:val="20"/>
+        </w:rPr>
+        <w:t xml:space="preserve">$ </w:t>
+      </w:r>
+      <w:proofErr w:type="spellStart"/>
+      <w:proofErr w:type="gramStart"/>
+      <w:r>
+        <w:rPr>
+          <w:rFonts w:ascii="Arial" w:hAnsi="Arial"/>
+          <w:sz w:val="20"/>
+          <w:szCs w:val="20"/>
+        </w:rPr>
+        <w:t>git</w:t>
+      </w:r>
+      <w:proofErr w:type="spellEnd"/>
+      <w:proofErr w:type="gramEnd"/>
+      <w:r>
+        <w:rPr>
+          <w:rFonts w:ascii="Arial" w:hAnsi="Arial"/>
+          <w:sz w:val="20"/>
+          <w:szCs w:val="20"/>
+        </w:rPr>
+        <w:t xml:space="preserve"> push -u origin master</w:t>
+      </w:r>
+    </w:p>
+    <w:p>
+      <w:pPr>
+        <w:spacing w:line="240" w:lineRule="auto"/>
+        <w:ind w:left="720"/>
+        <w:jc w:val="both"/>
+        <w:rPr>
+          <w:rFonts w:ascii="Arial" w:hAnsi="Arial"/>
+          <w:sz w:val="20"/>
+          <w:szCs w:val="20"/>
+        </w:rPr>
+      </w:pPr>
+      <w:r>
+        <w:rPr>
+          <w:rFonts w:ascii="Arial" w:hAnsi="Arial"/>
+          <w:sz w:val="20"/>
+          <w:szCs w:val="20"/>
+        </w:rPr>
+        <w:t xml:space="preserve">$ </w:t>
+      </w:r>
+      <w:proofErr w:type="spellStart"/>
+      <w:proofErr w:type="gramStart"/>
+      <w:r>
+        <w:rPr>
+          <w:rFonts w:ascii="Arial" w:hAnsi="Arial"/>
+          <w:sz w:val="20"/>
+          <w:szCs w:val="20"/>
+        </w:rPr>
+        <w:t>git</w:t>
+      </w:r>
+      <w:proofErr w:type="spellEnd"/>
+      <w:proofErr w:type="gramEnd"/>
+      <w:r>
+        <w:rPr>
+          <w:rFonts w:ascii="Arial" w:hAnsi="Arial"/>
+          <w:sz w:val="20"/>
+          <w:szCs w:val="20"/>
+        </w:rPr>
+        <w:t xml:space="preserve"> pull origin master</w:t>
+      </w:r>
+    </w:p>
+    <w:p>
+      <w:pPr>
+        <w:spacing w:line="240" w:lineRule="auto"/>
+        <w:ind w:left="720"/>
+        <w:jc w:val="both"/>
+        <w:rPr>
+          <w:rFonts w:ascii="Arial" w:hAnsi="Arial"/>
+          <w:sz w:val="20"/>
+          <w:szCs w:val="20"/>
+        </w:rPr>
+      </w:pPr>
+      <w:r>
+        <w:rPr>
+          <w:rFonts w:ascii="Arial" w:hAnsi="Arial"/>
+          <w:sz w:val="20"/>
+          <w:szCs w:val="20"/>
+        </w:rPr>
+        <w:t xml:space="preserve">$ </w:t>
+      </w:r>
+      <w:proofErr w:type="spellStart"/>
+      <w:proofErr w:type="gramStart"/>
+      <w:r>
+        <w:rPr>
+          <w:rFonts w:ascii="Arial" w:hAnsi="Arial"/>
+          <w:sz w:val="20"/>
+          <w:szCs w:val="20"/>
+        </w:rPr>
+        <w:t>git</w:t>
+      </w:r>
+      <w:proofErr w:type="spellEnd"/>
+      <w:proofErr w:type="gramEnd"/>
+      <w:r>
+        <w:rPr>
+          <w:rFonts w:ascii="Arial" w:hAnsi="Arial"/>
+          <w:sz w:val="20"/>
+          <w:szCs w:val="20"/>
+        </w:rPr>
+        <w:t xml:space="preserve"> diff HEAD</w:t>
+      </w:r>
+    </w:p>
+    <w:p>
+      <w:pPr>
+        <w:spacing w:line="240" w:lineRule="auto"/>
+        <w:ind w:left="720"/>
+        <w:jc w:val="both"/>
+        <w:rPr>
+          <w:rFonts w:ascii="Arial" w:hAnsi="Arial"/>
+          <w:sz w:val="20"/>
+          <w:szCs w:val="20"/>
+        </w:rPr>
+      </w:pPr>
+      <w:r>
+        <w:rPr>
+          <w:rFonts w:ascii="Arial" w:hAnsi="Arial"/>
+          <w:sz w:val="20"/>
+          <w:szCs w:val="20"/>
+        </w:rPr>
+        <w:t xml:space="preserve">$ </w:t>
+      </w:r>
+      <w:proofErr w:type="spellStart"/>
+      <w:proofErr w:type="gramStart"/>
+      <w:r>
+        <w:rPr>
+          <w:rFonts w:ascii="Arial" w:hAnsi="Arial"/>
+          <w:sz w:val="20"/>
+          <w:szCs w:val="20"/>
+        </w:rPr>
+        <w:t>git</w:t>
+      </w:r>
+      <w:proofErr w:type="spellEnd"/>
+      <w:proofErr w:type="gramEnd"/>
+      <w:r>
+        <w:rPr>
+          <w:rFonts w:ascii="Arial" w:hAnsi="Arial"/>
+          <w:sz w:val="20"/>
+          <w:szCs w:val="20"/>
+        </w:rPr>
+        <w:t xml:space="preserve"> add </w:t>
+      </w:r>
+      <w:proofErr w:type="spellStart"/>
+      <w:r>
+        <w:rPr>
+          <w:rFonts w:ascii="Arial" w:hAnsi="Arial"/>
+          <w:sz w:val="20"/>
+          <w:szCs w:val="20"/>
+        </w:rPr>
+        <w:t>octofamily</w:t>
+      </w:r>
+      <w:proofErr w:type="spellEnd"/>
+      <w:r>
+        <w:rPr>
+          <w:rFonts w:ascii="Arial" w:hAnsi="Arial"/>
+          <w:sz w:val="20"/>
+          <w:szCs w:val="20"/>
+        </w:rPr>
+        <w:t>/octodog.txt</w:t>
+      </w:r>
+    </w:p>
+    <w:p>
+      <w:pPr>
+        <w:spacing w:line="240" w:lineRule="auto"/>
+        <w:ind w:left="720"/>
+        <w:jc w:val="both"/>
+        <w:rPr>
+          <w:rFonts w:ascii="Arial" w:hAnsi="Arial"/>
+          <w:sz w:val="20"/>
+          <w:szCs w:val="20"/>
+        </w:rPr>
+      </w:pPr>
+      <w:r>
+        <w:rPr>
+          <w:rFonts w:ascii="Arial" w:hAnsi="Arial"/>
+          <w:sz w:val="20"/>
+          <w:szCs w:val="20"/>
+        </w:rPr>
+        <w:t xml:space="preserve">$ </w:t>
+      </w:r>
+      <w:proofErr w:type="spellStart"/>
+      <w:proofErr w:type="gramStart"/>
+      <w:r>
+        <w:rPr>
+          <w:rFonts w:ascii="Arial" w:hAnsi="Arial"/>
+          <w:sz w:val="20"/>
+          <w:szCs w:val="20"/>
+        </w:rPr>
+        <w:t>git</w:t>
+      </w:r>
+      <w:proofErr w:type="spellEnd"/>
+      <w:proofErr w:type="gramEnd"/>
+      <w:r>
+        <w:rPr>
+          <w:rFonts w:ascii="Arial" w:hAnsi="Arial"/>
+          <w:sz w:val="20"/>
+          <w:szCs w:val="20"/>
+        </w:rPr>
+        <w:t xml:space="preserve"> diff --staged</w:t>
+      </w:r>
+    </w:p>
+    <w:p>
+      <w:pPr>
+        <w:spacing w:line="240" w:lineRule="auto"/>
+        <w:ind w:left="720"/>
+        <w:jc w:val="both"/>
+        <w:rPr>
+          <w:rFonts w:ascii="Arial" w:hAnsi="Arial"/>
+          <w:sz w:val="20"/>
+          <w:szCs w:val="20"/>
+        </w:rPr>
+      </w:pPr>
+      <w:r>
+        <w:rPr>
+          <w:rFonts w:ascii="Arial" w:hAnsi="Arial"/>
+          <w:sz w:val="20"/>
+          <w:szCs w:val="20"/>
+        </w:rPr>
+        <w:t xml:space="preserve">$ </w:t>
+      </w:r>
+      <w:proofErr w:type="spellStart"/>
+      <w:proofErr w:type="gramStart"/>
+      <w:r>
+        <w:rPr>
+          <w:rFonts w:ascii="Arial" w:hAnsi="Arial"/>
+          <w:sz w:val="20"/>
+          <w:szCs w:val="20"/>
+        </w:rPr>
+        <w:t>git</w:t>
+      </w:r>
+      <w:proofErr w:type="spellEnd"/>
+      <w:proofErr w:type="gramEnd"/>
+      <w:r>
+        <w:rPr>
+          <w:rFonts w:ascii="Arial" w:hAnsi="Arial"/>
+          <w:sz w:val="20"/>
+          <w:szCs w:val="20"/>
+        </w:rPr>
+        <w:t xml:space="preserve"> reset </w:t>
+      </w:r>
+      <w:proofErr w:type="spellStart"/>
+      <w:r>
+        <w:rPr>
+          <w:rFonts w:ascii="Arial" w:hAnsi="Arial"/>
+          <w:sz w:val="20"/>
+          <w:szCs w:val="20"/>
+        </w:rPr>
+        <w:t>octofamily</w:t>
+      </w:r>
+      <w:proofErr w:type="spellEnd"/>
+      <w:r>
+        <w:rPr>
+          <w:rFonts w:ascii="Arial" w:hAnsi="Arial"/>
+          <w:sz w:val="20"/>
+          <w:szCs w:val="20"/>
+        </w:rPr>
+        <w:t>/octodog.txt</w:t>
+      </w:r>
+    </w:p>
+    <w:p>
+      <w:pPr>
+        <w:spacing w:line="240" w:lineRule="auto"/>
+        <w:ind w:left="720"/>
+        <w:jc w:val="both"/>
+        <w:rPr>
+          <w:rFonts w:ascii="Arial" w:hAnsi="Arial"/>
+          <w:sz w:val="20"/>
+          <w:szCs w:val="20"/>
+        </w:rPr>
+      </w:pPr>
+      <w:r>
+        <w:rPr>
+          <w:rFonts w:ascii="Arial" w:hAnsi="Arial"/>
+          <w:sz w:val="20"/>
+          <w:szCs w:val="20"/>
+        </w:rPr>
+        <w:t xml:space="preserve">$ </w:t>
+      </w:r>
+      <w:proofErr w:type="spellStart"/>
+      <w:proofErr w:type="gramStart"/>
+      <w:r>
+        <w:rPr>
+          <w:rFonts w:ascii="Arial" w:hAnsi="Arial"/>
+          <w:sz w:val="20"/>
+          <w:szCs w:val="20"/>
+        </w:rPr>
+        <w:t>git</w:t>
+      </w:r>
+      <w:proofErr w:type="spellEnd"/>
+      <w:proofErr w:type="gramEnd"/>
+      <w:r>
+        <w:rPr>
+          <w:rFonts w:ascii="Arial" w:hAnsi="Arial"/>
+          <w:sz w:val="20"/>
+          <w:szCs w:val="20"/>
+        </w:rPr>
+        <w:t xml:space="preserve"> checkout --octocat.txt</w:t>
+      </w:r>
+    </w:p>
+    <w:p>
+      <w:pPr>
+        <w:spacing w:line="240" w:lineRule="auto"/>
+        <w:ind w:left="720"/>
+        <w:jc w:val="both"/>
+        <w:rPr>
+          <w:rFonts w:ascii="Arial" w:hAnsi="Arial"/>
+          <w:sz w:val="20"/>
+          <w:szCs w:val="20"/>
+        </w:rPr>
+      </w:pPr>
+      <w:r>
+        <w:rPr>
+          <w:rFonts w:ascii="Arial" w:hAnsi="Arial"/>
+          <w:sz w:val="20"/>
+          <w:szCs w:val="20"/>
+        </w:rPr>
+        <w:t xml:space="preserve">$ </w:t>
+      </w:r>
+      <w:proofErr w:type="spellStart"/>
+      <w:proofErr w:type="gramStart"/>
+      <w:r>
+        <w:rPr>
+          <w:rFonts w:ascii="Arial" w:hAnsi="Arial"/>
+          <w:sz w:val="20"/>
+          <w:szCs w:val="20"/>
+        </w:rPr>
+        <w:t>git</w:t>
+      </w:r>
+      <w:proofErr w:type="spellEnd"/>
+      <w:proofErr w:type="gramEnd"/>
+      <w:r>
+        <w:rPr>
+          <w:rFonts w:ascii="Arial" w:hAnsi="Arial"/>
+          <w:sz w:val="20"/>
+          <w:szCs w:val="20"/>
+        </w:rPr>
+        <w:t xml:space="preserve"> checkout -- octocat.txt</w:t>
+      </w:r>
+    </w:p>
+    <w:p>
+      <w:pPr>
+        <w:spacing w:line="240" w:lineRule="auto"/>
+        <w:ind w:left="720"/>
+        <w:jc w:val="both"/>
+        <w:rPr>
+          <w:rFonts w:ascii="Arial" w:hAnsi="Arial"/>
+          <w:sz w:val="20"/>
+          <w:szCs w:val="20"/>
+        </w:rPr>
+      </w:pPr>
+      <w:r>
+        <w:rPr>
+          <w:rFonts w:ascii="Arial" w:hAnsi="Arial"/>
+          <w:sz w:val="20"/>
+          <w:szCs w:val="20"/>
+        </w:rPr>
+        <w:t xml:space="preserve">$ </w:t>
+      </w:r>
+      <w:proofErr w:type="spellStart"/>
+      <w:proofErr w:type="gramStart"/>
+      <w:r>
+        <w:rPr>
+          <w:rFonts w:ascii="Arial" w:hAnsi="Arial"/>
+          <w:sz w:val="20"/>
+          <w:szCs w:val="20"/>
+        </w:rPr>
+        <w:t>git</w:t>
+      </w:r>
+      <w:proofErr w:type="spellEnd"/>
+      <w:proofErr w:type="gramEnd"/>
+      <w:r>
+        <w:rPr>
+          <w:rFonts w:ascii="Arial" w:hAnsi="Arial"/>
+          <w:sz w:val="20"/>
+          <w:szCs w:val="20"/>
+        </w:rPr>
+        <w:t xml:space="preserve"> branch </w:t>
+      </w:r>
+      <w:proofErr w:type="spellStart"/>
+      <w:r>
+        <w:rPr>
+          <w:rFonts w:ascii="Arial" w:hAnsi="Arial"/>
+          <w:sz w:val="20"/>
+          <w:szCs w:val="20"/>
+        </w:rPr>
+        <w:t>clean_up</w:t>
+      </w:r>
+      <w:proofErr w:type="spellEnd"/>
+    </w:p>
+    <w:p>
+      <w:pPr>
+        <w:spacing w:line="240" w:lineRule="auto"/>
+        <w:ind w:left="720"/>
+        <w:jc w:val="both"/>
+        <w:rPr>
+          <w:rFonts w:ascii="Arial" w:hAnsi="Arial"/>
+          <w:sz w:val="20"/>
+          <w:szCs w:val="20"/>
+        </w:rPr>
+      </w:pPr>
+      <w:r>
+        <w:rPr>
+          <w:rFonts w:ascii="Arial" w:hAnsi="Arial"/>
+          <w:sz w:val="20"/>
+          <w:szCs w:val="20"/>
+        </w:rPr>
+        <w:t xml:space="preserve">$ </w:t>
+      </w:r>
+      <w:proofErr w:type="spellStart"/>
+      <w:proofErr w:type="gramStart"/>
+      <w:r>
+        <w:rPr>
+          <w:rFonts w:ascii="Arial" w:hAnsi="Arial"/>
+          <w:sz w:val="20"/>
+          <w:szCs w:val="20"/>
+        </w:rPr>
+        <w:t>git</w:t>
+      </w:r>
+      <w:proofErr w:type="spellEnd"/>
+      <w:proofErr w:type="gramEnd"/>
+      <w:r>
+        <w:rPr>
+          <w:rFonts w:ascii="Arial" w:hAnsi="Arial"/>
+          <w:sz w:val="20"/>
+          <w:szCs w:val="20"/>
+        </w:rPr>
+        <w:t xml:space="preserve"> checkout </w:t>
+      </w:r>
+      <w:proofErr w:type="spellStart"/>
+      <w:r>
+        <w:rPr>
+          <w:rFonts w:ascii="Arial" w:hAnsi="Arial"/>
+          <w:sz w:val="20"/>
+          <w:szCs w:val="20"/>
+        </w:rPr>
+        <w:t>clean_up</w:t>
+      </w:r>
+      <w:proofErr w:type="spellEnd"/>
+    </w:p>
+    <w:p>
+      <w:pPr>
+        <w:spacing w:line="240" w:lineRule="auto"/>
+        <w:ind w:left="720"/>
+        <w:jc w:val="both"/>
+        <w:rPr>
+          <w:rFonts w:ascii="Arial" w:hAnsi="Arial"/>
+          <w:sz w:val="20"/>
+          <w:szCs w:val="20"/>
+        </w:rPr>
+      </w:pPr>
+      <w:r>
+        <w:rPr>
+          <w:rFonts w:ascii="Arial" w:hAnsi="Arial"/>
+          <w:sz w:val="20"/>
+          <w:szCs w:val="20"/>
+        </w:rPr>
+        <w:t xml:space="preserve">$ </w:t>
+      </w:r>
+      <w:proofErr w:type="spellStart"/>
+      <w:proofErr w:type="gramStart"/>
+      <w:r>
+        <w:rPr>
+          <w:rFonts w:ascii="Arial" w:hAnsi="Arial"/>
+          <w:sz w:val="20"/>
+          <w:szCs w:val="20"/>
+        </w:rPr>
+        <w:t>git</w:t>
+      </w:r>
+      <w:proofErr w:type="spellEnd"/>
+      <w:proofErr w:type="gramEnd"/>
+      <w:r>
+        <w:rPr>
+          <w:rFonts w:ascii="Arial" w:hAnsi="Arial"/>
+          <w:sz w:val="20"/>
+          <w:szCs w:val="20"/>
+        </w:rPr>
+        <w:t xml:space="preserve"> </w:t>
+      </w:r>
+      <w:proofErr w:type="spellStart"/>
+      <w:r>
+        <w:rPr>
+          <w:rFonts w:ascii="Arial" w:hAnsi="Arial"/>
+          <w:sz w:val="20"/>
+          <w:szCs w:val="20"/>
+        </w:rPr>
+        <w:t>rm</w:t>
+      </w:r>
+      <w:proofErr w:type="spellEnd"/>
+      <w:r>
+        <w:rPr>
+          <w:rFonts w:ascii="Arial" w:hAnsi="Arial"/>
+          <w:sz w:val="20"/>
+          <w:szCs w:val="20"/>
+        </w:rPr>
+        <w:t xml:space="preserve"> '*.txt'</w:t>
+      </w:r>
+    </w:p>
+    <w:p>
+      <w:pPr>
+        <w:spacing w:line="240" w:lineRule="auto"/>
+        <w:ind w:left="720"/>
+        <w:jc w:val="both"/>
+        <w:rPr>
+          <w:rFonts w:ascii="Arial" w:hAnsi="Arial"/>
+          <w:sz w:val="20"/>
+          <w:szCs w:val="20"/>
+        </w:rPr>
+      </w:pPr>
+      <w:r>
+        <w:rPr>
+          <w:rFonts w:ascii="Arial" w:hAnsi="Arial"/>
+          <w:sz w:val="20"/>
+          <w:szCs w:val="20"/>
+        </w:rPr>
+        <w:t xml:space="preserve">$ </w:t>
+      </w:r>
+      <w:proofErr w:type="spellStart"/>
+      <w:proofErr w:type="gramStart"/>
+      <w:r>
+        <w:rPr>
+          <w:rFonts w:ascii="Arial" w:hAnsi="Arial"/>
+          <w:sz w:val="20"/>
+          <w:szCs w:val="20"/>
+        </w:rPr>
+        <w:t>git</w:t>
+      </w:r>
+      <w:proofErr w:type="spellEnd"/>
+      <w:proofErr w:type="gramEnd"/>
+      <w:r>
+        <w:rPr>
+          <w:rFonts w:ascii="Arial" w:hAnsi="Arial"/>
+          <w:sz w:val="20"/>
+          <w:szCs w:val="20"/>
+        </w:rPr>
+        <w:t xml:space="preserve"> commit -m "Remove all the cats"</w:t>
+      </w:r>
+    </w:p>
+    <w:p>
+      <w:pPr>
+        <w:spacing w:line="240" w:lineRule="auto"/>
+        <w:ind w:left="720"/>
+        <w:jc w:val="both"/>
+        <w:rPr>
+          <w:rFonts w:ascii="Arial" w:hAnsi="Arial"/>
+          <w:sz w:val="20"/>
+          <w:szCs w:val="20"/>
+        </w:rPr>
+      </w:pPr>
+      <w:r>
+        <w:rPr>
+          <w:rFonts w:ascii="Arial" w:hAnsi="Arial"/>
+          <w:sz w:val="20"/>
+          <w:szCs w:val="20"/>
+        </w:rPr>
+        <w:t xml:space="preserve">$ </w:t>
+      </w:r>
+      <w:proofErr w:type="spellStart"/>
+      <w:proofErr w:type="gramStart"/>
+      <w:r>
+        <w:rPr>
+          <w:rFonts w:ascii="Arial" w:hAnsi="Arial"/>
+          <w:sz w:val="20"/>
+          <w:szCs w:val="20"/>
+        </w:rPr>
+        <w:t>git</w:t>
+      </w:r>
+      <w:proofErr w:type="spellEnd"/>
+      <w:proofErr w:type="gramEnd"/>
+      <w:r>
+        <w:rPr>
+          <w:rFonts w:ascii="Arial" w:hAnsi="Arial"/>
+          <w:sz w:val="20"/>
+          <w:szCs w:val="20"/>
+        </w:rPr>
+        <w:t xml:space="preserve"> checkout master</w:t>
+      </w:r>
+    </w:p>
+    <w:p>
+      <w:pPr>
+        <w:spacing w:line="240" w:lineRule="auto"/>
+        <w:ind w:left="720"/>
+        <w:jc w:val="both"/>
+        <w:rPr>
+          <w:rFonts w:ascii="Arial" w:hAnsi="Arial"/>
+          <w:sz w:val="20"/>
+          <w:szCs w:val="20"/>
+        </w:rPr>
+      </w:pPr>
+      <w:r>
+        <w:rPr>
+          <w:rFonts w:ascii="Arial" w:hAnsi="Arial"/>
+          <w:sz w:val="20"/>
+          <w:szCs w:val="20"/>
+        </w:rPr>
+        <w:t xml:space="preserve">$ </w:t>
+      </w:r>
+      <w:proofErr w:type="spellStart"/>
+      <w:proofErr w:type="gramStart"/>
+      <w:r>
+        <w:rPr>
+          <w:rFonts w:ascii="Arial" w:hAnsi="Arial"/>
+          <w:sz w:val="20"/>
+          <w:szCs w:val="20"/>
+        </w:rPr>
+        <w:t>git</w:t>
+      </w:r>
+      <w:proofErr w:type="spellEnd"/>
+      <w:proofErr w:type="gramEnd"/>
+      <w:r>
+        <w:rPr>
+          <w:rFonts w:ascii="Arial" w:hAnsi="Arial"/>
+          <w:sz w:val="20"/>
+          <w:szCs w:val="20"/>
+        </w:rPr>
+        <w:t xml:space="preserve"> merge </w:t>
+      </w:r>
+      <w:proofErr w:type="spellStart"/>
+      <w:r>
+        <w:rPr>
+          <w:rFonts w:ascii="Arial" w:hAnsi="Arial"/>
+          <w:sz w:val="20"/>
+          <w:szCs w:val="20"/>
+        </w:rPr>
+        <w:t>clean_up</w:t>
+      </w:r>
+      <w:proofErr w:type="spellEnd"/>
+    </w:p>
+    <w:p>
+      <w:pPr>
+        <w:spacing w:line="240" w:lineRule="auto"/>
+        <w:ind w:left="720"/>
+        <w:jc w:val="both"/>
+        <w:rPr>
+          <w:rFonts w:ascii="Arial" w:hAnsi="Arial"/>
+          <w:sz w:val="20"/>
+          <w:szCs w:val="20"/>
+        </w:rPr>
+      </w:pPr>
+      <w:r>
+        <w:rPr>
+          <w:rFonts w:ascii="Arial" w:hAnsi="Arial"/>
+          <w:sz w:val="20"/>
+          <w:szCs w:val="20"/>
+        </w:rPr>
+        <w:t xml:space="preserve">$ </w:t>
+      </w:r>
+      <w:proofErr w:type="spellStart"/>
+      <w:proofErr w:type="gramStart"/>
+      <w:r>
+        <w:rPr>
+          <w:rFonts w:ascii="Arial" w:hAnsi="Arial"/>
+          <w:sz w:val="20"/>
+          <w:szCs w:val="20"/>
+        </w:rPr>
+        <w:t>git</w:t>
+      </w:r>
+      <w:proofErr w:type="spellEnd"/>
+      <w:proofErr w:type="gramEnd"/>
+      <w:r>
+        <w:rPr>
+          <w:rFonts w:ascii="Arial" w:hAnsi="Arial"/>
+          <w:sz w:val="20"/>
+          <w:szCs w:val="20"/>
+        </w:rPr>
+        <w:t xml:space="preserve"> branch -d </w:t>
+      </w:r>
+      <w:proofErr w:type="spellStart"/>
+      <w:r>
+        <w:rPr>
+          <w:rFonts w:ascii="Arial" w:hAnsi="Arial"/>
+          <w:sz w:val="20"/>
+          <w:szCs w:val="20"/>
+        </w:rPr>
+        <w:t>clean_up</w:t>
+      </w:r>
+      <w:proofErr w:type="spellEnd"/>
+    </w:p>
+    <w:p>
+      <w:pPr>
+        <w:spacing w:line="240" w:lineRule="auto"/>
+        <w:ind w:left="720"/>
+        <w:jc w:val="both"/>
+        <w:rPr>
+          <w:rFonts w:ascii="Arial" w:hAnsi="Arial"/>
+          <w:sz w:val="20"/>
+          <w:szCs w:val="20"/>
+        </w:rPr>
+      </w:pPr>
+      <w:r>
+        <w:rPr>
+          <w:rFonts w:ascii="Arial" w:hAnsi="Arial"/>
+          <w:sz w:val="20"/>
+          <w:szCs w:val="20"/>
+        </w:rPr>
+        <w:t xml:space="preserve">$ </w:t>
+      </w:r>
+      <w:proofErr w:type="spellStart"/>
+      <w:proofErr w:type="gramStart"/>
+      <w:r>
+        <w:rPr>
+          <w:rFonts w:ascii="Arial" w:hAnsi="Arial"/>
+          <w:sz w:val="20"/>
+          <w:szCs w:val="20"/>
+        </w:rPr>
+        <w:t>git</w:t>
+      </w:r>
+      <w:proofErr w:type="spellEnd"/>
+      <w:proofErr w:type="gramEnd"/>
+      <w:r>
+        <w:rPr>
+          <w:rFonts w:ascii="Arial" w:hAnsi="Arial"/>
+          <w:sz w:val="20"/>
+          <w:szCs w:val="20"/>
+        </w:rPr>
+        <w:t xml:space="preserve"> push</w:t>
+      </w:r>
+    </w:p>
+    <w:p>
+      <w:pPr>
+        <w:jc w:val="both"/>
+      </w:pPr>
+    </w:p>
+    <w:p>
+      <w:pPr>
+        <w:jc w:val="both"/>
+        <w:rPr>
+          <w:b/>
+        </w:rPr>
+      </w:pPr>
+      <w:r>
+        <w:t xml:space="preserve">&gt; </w:t>
+      </w:r>
       <w:r>
         <w:rPr>
           <w:b/>
@@ -227,7 +1588,30 @@
         <w:jc w:val="both"/>
       </w:pPr>
       <w:r>
+        <w:rPr>
+          <w:b/>
+          <w:i/>
+        </w:rPr>
         <w:t>Repository</w:t>
+      </w:r>
+      <w:r>
+        <w:t xml:space="preserve">: it’s a directory where </w:t>
+      </w:r>
+      <w:proofErr w:type="spellStart"/>
+      <w:r>
+        <w:t>Git</w:t>
+      </w:r>
+      <w:proofErr w:type="spellEnd"/>
+      <w:r>
+        <w:t xml:space="preserve"> keeps the snapshots of the changes </w:t>
+      </w:r>
+      <w:proofErr w:type="gramStart"/>
+      <w:r>
+        <w:t>a the</w:t>
+      </w:r>
+      <w:proofErr w:type="gramEnd"/>
+      <w:r>
+        <w:t xml:space="preserve"> project.</w:t>
       </w:r>
     </w:p>
     <w:p>
@@ -240,7 +1624,14 @@
         <w:jc w:val="both"/>
       </w:pPr>
       <w:r>
+        <w:rPr>
+          <w:b/>
+          <w:i/>
+        </w:rPr>
         <w:t>Commit</w:t>
+      </w:r>
+      <w:r>
+        <w:t>: send a change made in the files to the repository. In other words, take a snapshot and save on the repository.</w:t>
       </w:r>
     </w:p>
     <w:p>
@@ -253,7 +1644,14 @@
         <w:jc w:val="both"/>
       </w:pPr>
       <w:r>
+        <w:rPr>
+          <w:b/>
+          <w:i/>
+        </w:rPr>
         <w:t>Push</w:t>
+      </w:r>
+      <w:r>
+        <w:t>: submit the snapshot in the repositories to a remote repository.</w:t>
       </w:r>
     </w:p>
     <w:p>
@@ -266,7 +1664,25 @@
         <w:jc w:val="both"/>
       </w:pPr>
       <w:r>
+        <w:rPr>
+          <w:b/>
+          <w:i/>
+        </w:rPr>
         <w:t>Branch</w:t>
+      </w:r>
+      <w:r>
+        <w:t>: it is a new directi</w:t>
+      </w:r>
+      <w:bookmarkStart w:id="0" w:name="_GoBack"/>
+      <w:bookmarkEnd w:id="0"/>
+      <w:r>
+        <w:t xml:space="preserve">on that a project can go to or just a place to test new modifications before </w:t>
+      </w:r>
+      <w:r>
+        <w:t>merge</w:t>
+      </w:r>
+      <w:r>
+        <w:t xml:space="preserve"> them to the “main idea” or direction of the project.</w:t>
       </w:r>
     </w:p>
     <w:p>
@@ -279,7 +1695,17 @@
         <w:jc w:val="both"/>
       </w:pPr>
       <w:r>
+        <w:rPr>
+          <w:b/>
+          <w:i/>
+        </w:rPr>
         <w:t>Fork</w:t>
+      </w:r>
+      <w:r>
+        <w:t xml:space="preserve">: </w:t>
+      </w:r>
+      <w:r>
+        <w:t xml:space="preserve">take someone’s project and take it to another direction or modified before merging it to the main stream of the project. </w:t>
       </w:r>
     </w:p>
     <w:p>
@@ -292,7 +1718,14 @@
         <w:jc w:val="both"/>
       </w:pPr>
       <w:r>
+        <w:rPr>
+          <w:b/>
+          <w:i/>
+        </w:rPr>
         <w:t>Merge</w:t>
+      </w:r>
+      <w:r>
+        <w:t>: merge (combine) files in different branches</w:t>
       </w:r>
     </w:p>
     <w:p>
@@ -305,7 +1738,14 @@
         <w:jc w:val="both"/>
       </w:pPr>
       <w:r>
+        <w:rPr>
+          <w:b/>
+          <w:i/>
+        </w:rPr>
         <w:t>Clone</w:t>
+      </w:r>
+      <w:r>
+        <w:t xml:space="preserve">: “download” a remote repository to your working directory </w:t>
       </w:r>
     </w:p>
     <w:p>
@@ -318,7 +1758,14 @@
         <w:jc w:val="both"/>
       </w:pPr>
       <w:r>
+        <w:rPr>
+          <w:b/>
+          <w:i/>
+        </w:rPr>
         <w:t>Pull</w:t>
+      </w:r>
+      <w:r>
+        <w:t>: fetch a remote repository and merge it to your working directory.</w:t>
       </w:r>
     </w:p>
     <w:p>
@@ -331,7 +1778,22 @@
         <w:jc w:val="both"/>
       </w:pPr>
       <w:r>
-        <w:t xml:space="preserve">Pull request </w:t>
+        <w:rPr>
+          <w:b/>
+          <w:i/>
+        </w:rPr>
+        <w:t>Pull request</w:t>
+      </w:r>
+      <w:r>
+        <w:t xml:space="preserve">: ask someone to accept a change that you made in his </w:t>
+      </w:r>
+      <w:proofErr w:type="gramStart"/>
+      <w:r>
+        <w:t>our her</w:t>
+      </w:r>
+      <w:proofErr w:type="gramEnd"/>
+      <w:r>
+        <w:t xml:space="preserve"> project.</w:t>
       </w:r>
     </w:p>
     <w:p>
@@ -359,163 +1821,246 @@
         <w:jc w:val="both"/>
       </w:pPr>
       <w:r>
-        <w:t xml:space="preserve">Push the Word file in your </w:t>
+        <w:t>Done</w:t>
+      </w:r>
+    </w:p>
+    <w:p>
+      <w:pPr>
+        <w:jc w:val="both"/>
+        <w:rPr>
+          <w:b/>
+        </w:rPr>
+      </w:pPr>
+      <w:r>
+        <w:rPr>
+          <w:b/>
+        </w:rPr>
+        <w:t xml:space="preserve">Part </w:t>
+      </w:r>
+      <w:r>
+        <w:rPr>
+          <w:b/>
+        </w:rPr>
+        <w:t>6</w:t>
+      </w:r>
+      <w:r>
+        <w:rPr>
+          <w:b/>
+        </w:rPr>
+        <w:t xml:space="preserve">: </w:t>
+      </w:r>
+    </w:p>
+    <w:p>
+      <w:pPr>
+        <w:ind w:left="720"/>
+        <w:jc w:val="both"/>
+      </w:pPr>
+      <w:r>
+        <w:t xml:space="preserve">1 – Forked the </w:t>
+      </w:r>
+      <w:proofErr w:type="spellStart"/>
+      <w:r>
+        <w:rPr>
+          <w:i/>
+        </w:rPr>
+        <w:t>paceuni</w:t>
+      </w:r>
+      <w:r>
+        <w:rPr>
+          <w:i/>
+        </w:rPr>
+        <w:t>versity</w:t>
+      </w:r>
+      <w:proofErr w:type="spellEnd"/>
+      <w:r>
+        <w:t xml:space="preserve"> repository project into my account on </w:t>
       </w:r>
       <w:proofErr w:type="spellStart"/>
       <w:r>
         <w:t>GitHub</w:t>
       </w:r>
       <w:proofErr w:type="spellEnd"/>
-      <w:r>
-        <w:t xml:space="preserve"> account in a repository called</w:t>
+      <w:proofErr w:type="gramStart"/>
+      <w:r>
+        <w:t>;</w:t>
+      </w:r>
+      <w:proofErr w:type="gramEnd"/>
+    </w:p>
+    <w:p>
+      <w:pPr>
+        <w:ind w:left="720"/>
+        <w:jc w:val="both"/>
+      </w:pPr>
+      <w:r>
+        <w:t>2 – Cloned the repository to my local repository in a directory created for this projects</w:t>
+      </w:r>
+      <w:proofErr w:type="gramStart"/>
+      <w:r>
+        <w:t>;</w:t>
+      </w:r>
+      <w:proofErr w:type="gramEnd"/>
+    </w:p>
+    <w:p>
+      <w:pPr>
+        <w:ind w:left="720"/>
+        <w:jc w:val="both"/>
+      </w:pPr>
+      <w:r>
+        <w:tab/>
+        <w:t xml:space="preserve">$ </w:t>
+      </w:r>
+      <w:proofErr w:type="spellStart"/>
+      <w:proofErr w:type="gramStart"/>
+      <w:r>
+        <w:t>git</w:t>
+      </w:r>
+      <w:proofErr w:type="spellEnd"/>
+      <w:proofErr w:type="gramEnd"/>
+      <w:r>
+        <w:t xml:space="preserve"> remote origin </w:t>
+      </w:r>
+      <w:r>
+        <w:t>https://github.com/paceuniversity/course</w:t>
+      </w:r>
+      <w:r>
+        <w:t>s.git</w:t>
+      </w:r>
+    </w:p>
+    <w:p>
+      <w:pPr>
+        <w:ind w:left="720"/>
+        <w:jc w:val="both"/>
+      </w:pPr>
+      <w:r>
+        <w:t>3 – Modified the README.md document on a text editor</w:t>
+      </w:r>
+      <w:proofErr w:type="gramStart"/>
+      <w:r>
+        <w:t>;</w:t>
+      </w:r>
+      <w:proofErr w:type="gramEnd"/>
+    </w:p>
+    <w:p>
+      <w:pPr>
+        <w:ind w:left="720"/>
+        <w:jc w:val="both"/>
+      </w:pPr>
+      <w:r>
+        <w:t>4 – Added the changes to the staging area</w:t>
+      </w:r>
+      <w:proofErr w:type="gramStart"/>
+      <w:r>
+        <w:t>;</w:t>
+      </w:r>
+      <w:proofErr w:type="gramEnd"/>
+    </w:p>
+    <w:p>
+      <w:pPr>
+        <w:ind w:left="720"/>
+        <w:jc w:val="both"/>
+      </w:pPr>
+      <w:r>
+        <w:tab/>
+        <w:t xml:space="preserve">$ </w:t>
+      </w:r>
+      <w:proofErr w:type="spellStart"/>
+      <w:proofErr w:type="gramStart"/>
+      <w:r>
+        <w:t>git</w:t>
+      </w:r>
+      <w:proofErr w:type="spellEnd"/>
+      <w:proofErr w:type="gramEnd"/>
+      <w:r>
+        <w:t xml:space="preserve"> add README.md</w:t>
+      </w:r>
+    </w:p>
+    <w:p>
+      <w:pPr>
+        <w:ind w:left="720"/>
+        <w:jc w:val="both"/>
+      </w:pPr>
+      <w:r>
+        <w:t>5 – Committed them to my local repository</w:t>
+      </w:r>
+      <w:proofErr w:type="gramStart"/>
+      <w:r>
+        <w:t>;</w:t>
+      </w:r>
+      <w:proofErr w:type="gramEnd"/>
+    </w:p>
+    <w:p>
+      <w:pPr>
+        <w:ind w:left="720"/>
+        <w:jc w:val="both"/>
+      </w:pPr>
+      <w:r>
+        <w:tab/>
+        <w:t>$</w:t>
       </w:r>
       <w:r>
         <w:t xml:space="preserve"> </w:t>
       </w:r>
-      <w:r>
-        <w:rPr>
-          <w:i/>
-        </w:rPr>
-        <w:t>cs389spring2015</w:t>
-      </w:r>
-      <w:r>
-        <w:t>. You will use this repository this semester.</w:t>
-      </w:r>
-    </w:p>
-    <w:p>
-      <w:pPr>
-        <w:jc w:val="both"/>
-      </w:pPr>
-    </w:p>
-    <w:p>
-      <w:pPr>
-        <w:jc w:val="both"/>
-        <w:rPr>
-          <w:b/>
-        </w:rPr>
-      </w:pPr>
-      <w:r>
-        <w:rPr>
-          <w:b/>
-        </w:rPr>
-        <w:t xml:space="preserve">Part </w:t>
-      </w:r>
-      <w:r>
-        <w:rPr>
-          <w:b/>
-        </w:rPr>
-        <w:t>6</w:t>
-      </w:r>
-      <w:r>
-        <w:rPr>
-          <w:b/>
-        </w:rPr>
-        <w:t xml:space="preserve">: </w:t>
-      </w:r>
-    </w:p>
-    <w:p>
-      <w:pPr>
-        <w:jc w:val="both"/>
-      </w:pPr>
-      <w:r>
-        <w:t>Retrieve the file README.md at:</w:t>
-      </w:r>
-    </w:p>
-    <w:p>
-      <w:pPr>
-        <w:jc w:val="both"/>
-      </w:pPr>
-      <w:hyperlink r:id="rId7" w:history="1">
-        <w:r>
-          <w:rPr>
-            <w:rStyle w:val="Hyperlink"/>
-          </w:rPr>
-          <w:t>https://github.com/paceuniversity/courses</w:t>
-        </w:r>
-      </w:hyperlink>
-      <w:r>
-        <w:t xml:space="preserve"> </w:t>
-      </w:r>
-    </w:p>
-    <w:p>
-      <w:pPr>
-        <w:jc w:val="both"/>
-      </w:pPr>
-      <w:r>
-        <w:lastRenderedPageBreak/>
-        <w:t>Add your name (</w:t>
-      </w:r>
-      <w:proofErr w:type="spellStart"/>
-      <w:r>
-        <w:t>firstname</w:t>
-      </w:r>
-      <w:proofErr w:type="spellEnd"/>
-      <w:r>
-        <w:t xml:space="preserve"> </w:t>
-      </w:r>
-      <w:proofErr w:type="spellStart"/>
-      <w:r>
-        <w:t>lastname</w:t>
-      </w:r>
-      <w:proofErr w:type="spellEnd"/>
-      <w:r>
-        <w:t xml:space="preserve">) in the file, add a comment, and </w:t>
-      </w:r>
-      <w:r>
-        <w:t>update the file README.md at:</w:t>
-      </w:r>
-      <w:r>
-        <w:t xml:space="preserve"> </w:t>
-      </w:r>
-      <w:hyperlink r:id="rId8" w:history="1">
-        <w:r>
-          <w:rPr>
-            <w:rStyle w:val="Hyperlink"/>
-          </w:rPr>
-          <w:t>https://github.com/paceuniversity/courses</w:t>
-        </w:r>
-      </w:hyperlink>
-      <w:r>
-        <w:t>.</w:t>
-      </w:r>
-      <w:r>
-        <w:t xml:space="preserve"> </w:t>
-      </w:r>
-    </w:p>
-    <w:p>
-      <w:pPr>
-        <w:jc w:val="both"/>
-      </w:pPr>
-      <w:r>
-        <w:t>List the commands and strategy you use to do this part of the exercise.</w:t>
-      </w:r>
-    </w:p>
-    <w:p>
-      <w:pPr>
-        <w:jc w:val="both"/>
-      </w:pPr>
-      <w:r>
-        <w:t xml:space="preserve">Please note that the changes must be in </w:t>
-      </w:r>
-      <w:hyperlink r:id="rId9" w:history="1">
-        <w:r>
-          <w:rPr>
-            <w:rStyle w:val="Hyperlink"/>
-          </w:rPr>
-          <w:t>https://github.com/paceuniversity/courses</w:t>
-        </w:r>
-      </w:hyperlink>
-      <w:r>
-        <w:t xml:space="preserve"> (my repository).</w:t>
-      </w:r>
-    </w:p>
-    <w:p>
-      <w:pPr>
-        <w:jc w:val="both"/>
-      </w:pPr>
-      <w:r>
-        <w:t>Please note that I may have to accept the change before it appears for you.</w:t>
-      </w:r>
+      <w:proofErr w:type="spellStart"/>
+      <w:proofErr w:type="gramStart"/>
+      <w:r>
+        <w:t>git</w:t>
+      </w:r>
+      <w:proofErr w:type="spellEnd"/>
+      <w:proofErr w:type="gramEnd"/>
+      <w:r>
+        <w:t xml:space="preserve"> commit –m “</w:t>
+      </w:r>
+      <w:r>
+        <w:rPr>
+          <w:rFonts w:eastAsiaTheme="minorEastAsia" w:cs="Menlo Regular"/>
+          <w:color w:val="000000" w:themeColor="text1"/>
+        </w:rPr>
+        <w:t>Modifies README.md file - by Luiz Henrique</w:t>
+      </w:r>
+      <w:r>
+        <w:t>”</w:t>
+      </w:r>
+    </w:p>
+    <w:p>
+      <w:pPr>
+        <w:ind w:left="720"/>
+        <w:jc w:val="both"/>
+      </w:pPr>
+      <w:r>
+        <w:t>6 – Pushed my local repo into my remote repo.</w:t>
+      </w:r>
+    </w:p>
+    <w:p>
+      <w:pPr>
+        <w:ind w:left="720"/>
+        <w:jc w:val="both"/>
+      </w:pPr>
+      <w:r>
+        <w:tab/>
+        <w:t xml:space="preserve">$ </w:t>
+      </w:r>
+      <w:proofErr w:type="gramStart"/>
+      <w:r>
+        <w:t>push</w:t>
+      </w:r>
+      <w:proofErr w:type="gramEnd"/>
+      <w:r>
+        <w:t xml:space="preserve"> origin master</w:t>
+      </w:r>
+    </w:p>
+    <w:p>
+      <w:pPr>
+        <w:ind w:left="720"/>
+        <w:jc w:val="both"/>
+      </w:pPr>
+      <w:r>
+        <w:t xml:space="preserve">7 – Made a Pull Request on </w:t>
+      </w:r>
+      <w:proofErr w:type="spellStart"/>
+      <w:r>
+        <w:t>GitHub</w:t>
+      </w:r>
+      <w:proofErr w:type="spellEnd"/>
     </w:p>
     <w:p>
       <w:pPr>
@@ -572,8 +2117,6 @@
       <w:r>
         <w:t>Done</w:t>
       </w:r>
-      <w:bookmarkStart w:id="0" w:name="_GoBack"/>
-      <w:bookmarkEnd w:id="0"/>
     </w:p>
     <w:p>
       <w:pPr>
@@ -596,24 +2139,10 @@
       </w:r>
     </w:p>
     <w:p>
-      <w:pPr>
-        <w:jc w:val="both"/>
-      </w:pPr>
-      <w:proofErr w:type="gramStart"/>
-      <w:r>
-        <w:t>commands</w:t>
-      </w:r>
-      <w:proofErr w:type="gramEnd"/>
-      <w:r>
-        <w:t xml:space="preserve"> and strategy you use to do this part of the exercise.</w:t>
-      </w:r>
-    </w:p>
-    <w:p>
-      <w:pPr>
-        <w:jc w:val="both"/>
-      </w:pPr>
-    </w:p>
-    <w:p/>
+      <w:r>
+        <w:t>Done</w:t>
+      </w:r>
+    </w:p>
     <w:sectPr>
       <w:pgSz w:w="12240" w:h="15840"/>
       <w:pgMar w:top="1440" w:right="1800" w:bottom="1440" w:left="1800" w:header="720" w:footer="720" w:gutter="0"/>
@@ -959,6 +2488,18 @@
       <w:u w:val="single"/>
     </w:rPr>
   </w:style>
+  <w:style w:type="character" w:styleId="FollowedHyperlink">
+    <w:name w:val="FollowedHyperlink"/>
+    <w:basedOn w:val="DefaultParagraphFont"/>
+    <w:uiPriority w:val="99"/>
+    <w:semiHidden/>
+    <w:unhideWhenUsed/>
+    <w:rsid w:val="008F6556"/>
+    <w:rPr>
+      <w:color w:val="800080" w:themeColor="followedHyperlink"/>
+      <w:u w:val="single"/>
+    </w:rPr>
+  </w:style>
 </w:styles>
 </file>
 
@@ -1173,6 +2714,18 @@
     <w:rsid w:val="007161A3"/>
     <w:rPr>
       <w:color w:val="0000FF"/>
+      <w:u w:val="single"/>
+    </w:rPr>
+  </w:style>
+  <w:style w:type="character" w:styleId="FollowedHyperlink">
+    <w:name w:val="FollowedHyperlink"/>
+    <w:basedOn w:val="DefaultParagraphFont"/>
+    <w:uiPriority w:val="99"/>
+    <w:semiHidden/>
+    <w:unhideWhenUsed/>
+    <w:rsid w:val="008F6556"/>
+    <w:rPr>
+      <w:color w:val="800080" w:themeColor="followedHyperlink"/>
       <w:u w:val="single"/>
     </w:rPr>
   </w:style>

</xml_diff>